<commit_message>
fixed typo in for loop
</commit_message>
<xml_diff>
--- a/Assignment5/assignment5.docx
+++ b/Assignment5/assignment5.docx
@@ -4834,27 +4834,7 @@
           <w:rtl/>
           <w:lang w:val="en-US"/>
         </w:rPr>
-        <w:t xml:space="preserve">כעת נרצה לחפש את הערך המקסימלי של </w:t>
-      </w:r>
-      <w:proofErr w:type="spellStart"/>
-      <w:r>
-        <w:rPr>
-          <w:rFonts w:eastAsiaTheme="minorEastAsia" w:hint="cs"/>
-          <w:i/>
-          <w:rtl/>
-          <w:lang w:val="en-US"/>
-        </w:rPr>
-        <w:t>הפונק</w:t>
-      </w:r>
-      <w:proofErr w:type="spellEnd"/>
-      <w:r>
-        <w:rPr>
-          <w:rFonts w:eastAsiaTheme="minorEastAsia" w:hint="cs"/>
-          <w:i/>
-          <w:rtl/>
-          <w:lang w:val="en-US"/>
-        </w:rPr>
-        <w:t xml:space="preserve">׳ הזו בקטע </w:t>
+        <w:t xml:space="preserve">כעת נרצה לחפש את הערך המקסימלי של הפונק׳ הזו בקטע </w:t>
       </w:r>
       <m:oMath>
         <m:d>
@@ -5467,27 +5447,7 @@
           <w:rtl/>
           <w:lang w:val="en-US"/>
         </w:rPr>
-        <w:t xml:space="preserve">נגזור ונבדוק האם </w:t>
-      </w:r>
-      <w:proofErr w:type="spellStart"/>
-      <w:r>
-        <w:rPr>
-          <w:rFonts w:eastAsiaTheme="minorEastAsia" w:hint="cs"/>
-          <w:i/>
-          <w:rtl/>
-          <w:lang w:val="en-US"/>
-        </w:rPr>
-        <w:t>הפונ</w:t>
-      </w:r>
-      <w:proofErr w:type="spellEnd"/>
-      <w:r>
-        <w:rPr>
-          <w:rFonts w:eastAsiaTheme="minorEastAsia" w:hint="cs"/>
-          <w:i/>
-          <w:rtl/>
-          <w:lang w:val="en-US"/>
-        </w:rPr>
-        <w:t>׳ עולה או יורדת בקטע:</w:t>
+        <w:t>נגזור ונבדוק האם הפונ׳ עולה או יורדת בקטע:</w:t>
       </w:r>
     </w:p>
     <w:p>
@@ -6609,27 +6569,7 @@
           <w:rtl/>
           <w:lang w:val="en-US"/>
         </w:rPr>
-        <w:t xml:space="preserve">כעת קל לראות כי </w:t>
-      </w:r>
-      <w:proofErr w:type="spellStart"/>
-      <w:r>
-        <w:rPr>
-          <w:rFonts w:eastAsiaTheme="minorEastAsia" w:hint="cs"/>
-          <w:i/>
-          <w:rtl/>
-          <w:lang w:val="en-US"/>
-        </w:rPr>
-        <w:t>הפונקצייה</w:t>
-      </w:r>
-      <w:proofErr w:type="spellEnd"/>
-      <w:r>
-        <w:rPr>
-          <w:rFonts w:eastAsiaTheme="minorEastAsia" w:hint="cs"/>
-          <w:i/>
-          <w:rtl/>
-          <w:lang w:val="en-US"/>
-        </w:rPr>
-        <w:t xml:space="preserve"> </w:t>
+        <w:t xml:space="preserve">כעת קל לראות כי הפונקצייה </w:t>
       </w:r>
       <m:oMath>
         <m:sSup>
@@ -7829,25 +7769,7 @@
           <w:rtl/>
           <w:lang w:val="en-US"/>
         </w:rPr>
-        <w:t xml:space="preserve">מריצה עם </w:t>
-      </w:r>
-      <w:proofErr w:type="spellStart"/>
-      <w:r>
-        <w:rPr>
-          <w:rFonts w:eastAsiaTheme="minorEastAsia" w:hint="cs"/>
-          <w:rtl/>
-          <w:lang w:val="en-US"/>
-        </w:rPr>
-        <w:t>פייתון</w:t>
-      </w:r>
-      <w:proofErr w:type="spellEnd"/>
-      <w:r>
-        <w:rPr>
-          <w:rFonts w:eastAsiaTheme="minorEastAsia" w:hint="cs"/>
-          <w:rtl/>
-          <w:lang w:val="en-US"/>
-        </w:rPr>
-        <w:t xml:space="preserve"> נקבל כי האינטגרל עם m=13 יהיה:</w:t>
+        <w:t>מריצה עם פייתון נקבל כי האינטגרל עם m=13 יהיה:</w:t>
       </w:r>
     </w:p>
     <w:p>
@@ -7866,7 +7788,7 @@
           <w:rtl/>
           <w:lang w:val="en-US"/>
         </w:rPr>
-        <w:t>0.33574586178399723</w:t>
+        <w:t>0.21702861600351894</w:t>
       </w:r>
       <w:r>
         <w:rPr>
@@ -8495,101 +8417,47 @@
           <w:rtl/>
           <w:lang w:val="en-US"/>
         </w:rPr>
-        <w:t xml:space="preserve">תחילה נריץ את האלגוריתמים עבור שיטת </w:t>
-      </w:r>
-      <w:proofErr w:type="spellStart"/>
+        <w:t xml:space="preserve">תחילה נריץ את האלגוריתמים עבור שיטת אוילר, שיטת </w:t>
+      </w:r>
+      <w:r>
+        <w:rPr>
+          <w:rFonts w:eastAsiaTheme="minorEastAsia" w:hint="cs"/>
+          <w:lang w:val="en-US"/>
+        </w:rPr>
+        <w:t>RK</w:t>
+      </w:r>
+      <w:r>
+        <w:rPr>
+          <w:rFonts w:eastAsiaTheme="minorEastAsia"/>
+          <w:lang w:val="en-US"/>
+        </w:rPr>
+        <w:t>2</w:t>
+      </w:r>
       <w:r>
         <w:rPr>
           <w:rFonts w:eastAsiaTheme="minorEastAsia" w:hint="cs"/>
           <w:rtl/>
           <w:lang w:val="en-US"/>
         </w:rPr>
-        <w:t>אוילר</w:t>
-      </w:r>
-      <w:proofErr w:type="spellEnd"/>
+        <w:t xml:space="preserve"> והפונקציה המדוייקת:</w:t>
+      </w:r>
+    </w:p>
+    <w:p>
+      <w:pPr>
+        <w:bidi/>
+        <w:rPr>
+          <w:rFonts w:eastAsiaTheme="minorEastAsia"/>
+          <w:rtl/>
+          <w:lang w:val="en-US"/>
+        </w:rPr>
+      </w:pPr>
       <w:r>
         <w:rPr>
           <w:rFonts w:eastAsiaTheme="minorEastAsia" w:hint="cs"/>
           <w:rtl/>
           <w:lang w:val="en-US"/>
         </w:rPr>
-        <w:t xml:space="preserve">, שיטת </w:t>
-      </w:r>
-      <w:r>
-        <w:rPr>
-          <w:rFonts w:eastAsiaTheme="minorEastAsia" w:hint="cs"/>
-          <w:lang w:val="en-US"/>
-        </w:rPr>
-        <w:t>RK</w:t>
-      </w:r>
-      <w:r>
-        <w:rPr>
-          <w:rFonts w:eastAsiaTheme="minorEastAsia"/>
-          <w:lang w:val="en-US"/>
-        </w:rPr>
-        <w:t>2</w:t>
-      </w:r>
-      <w:r>
-        <w:rPr>
-          <w:rFonts w:eastAsiaTheme="minorEastAsia" w:hint="cs"/>
-          <w:rtl/>
-          <w:lang w:val="en-US"/>
-        </w:rPr>
-        <w:t xml:space="preserve"> והפונקציה </w:t>
-      </w:r>
-      <w:proofErr w:type="spellStart"/>
-      <w:r>
-        <w:rPr>
-          <w:rFonts w:eastAsiaTheme="minorEastAsia" w:hint="cs"/>
-          <w:rtl/>
-          <w:lang w:val="en-US"/>
-        </w:rPr>
-        <w:t>המדוייקת</w:t>
-      </w:r>
-      <w:proofErr w:type="spellEnd"/>
-      <w:r>
-        <w:rPr>
-          <w:rFonts w:eastAsiaTheme="minorEastAsia" w:hint="cs"/>
-          <w:rtl/>
-          <w:lang w:val="en-US"/>
-        </w:rPr>
-        <w:t>:</w:t>
-      </w:r>
-    </w:p>
-    <w:p>
-      <w:pPr>
-        <w:bidi/>
-        <w:rPr>
-          <w:rFonts w:eastAsiaTheme="minorEastAsia"/>
-          <w:rtl/>
-          <w:lang w:val="en-US"/>
-        </w:rPr>
-      </w:pPr>
-      <w:r>
-        <w:rPr>
-          <w:rFonts w:eastAsiaTheme="minorEastAsia" w:hint="cs"/>
-          <w:rtl/>
-          <w:lang w:val="en-US"/>
-        </w:rPr>
-        <w:t xml:space="preserve">שיטת </w:t>
-      </w:r>
-      <w:proofErr w:type="spellStart"/>
-      <w:r>
-        <w:rPr>
-          <w:rFonts w:eastAsiaTheme="minorEastAsia" w:hint="cs"/>
-          <w:rtl/>
-          <w:lang w:val="en-US"/>
-        </w:rPr>
-        <w:t>אוילר</w:t>
-      </w:r>
-      <w:proofErr w:type="spellEnd"/>
-      <w:r>
-        <w:rPr>
-          <w:rFonts w:eastAsiaTheme="minorEastAsia" w:hint="cs"/>
-          <w:rtl/>
-          <w:lang w:val="en-US"/>
-        </w:rPr>
-        <w:t>:</w:t>
+        <w:t>שיטת אוילר:</w:t>
       </w:r>
     </w:p>
     <w:p>
@@ -8788,25 +8656,7 @@
           <w:rtl/>
           <w:lang w:val="en-US"/>
         </w:rPr>
-        <w:t xml:space="preserve">פונקציה </w:t>
-      </w:r>
-      <w:proofErr w:type="spellStart"/>
-      <w:r>
-        <w:rPr>
-          <w:rFonts w:eastAsiaTheme="minorEastAsia" w:hint="cs"/>
-          <w:rtl/>
-          <w:lang w:val="en-US"/>
-        </w:rPr>
-        <w:t>מדוייקת</w:t>
-      </w:r>
-      <w:proofErr w:type="spellEnd"/>
-      <w:r>
-        <w:rPr>
-          <w:rFonts w:eastAsiaTheme="minorEastAsia" w:hint="cs"/>
-          <w:rtl/>
-          <w:lang w:val="en-US"/>
-        </w:rPr>
-        <w:t>:</w:t>
+        <w:t>פונקציה מדוייקת:</w:t>
       </w:r>
     </w:p>
     <w:p>
@@ -8920,25 +8770,7 @@
           <w:rtl/>
           <w:lang w:val="en-US"/>
         </w:rPr>
-        <w:t xml:space="preserve">כעת עבור השגיאה נחסר בין התוצאה של הפונקציה המדויקת לתוצאות עבור </w:t>
-      </w:r>
-      <w:proofErr w:type="spellStart"/>
-      <w:r>
-        <w:rPr>
-          <w:rFonts w:eastAsiaTheme="minorEastAsia" w:hint="cs"/>
-          <w:rtl/>
-          <w:lang w:val="en-US"/>
-        </w:rPr>
-        <w:t>אוילר</w:t>
-      </w:r>
-      <w:proofErr w:type="spellEnd"/>
-      <w:r>
-        <w:rPr>
-          <w:rFonts w:eastAsiaTheme="minorEastAsia" w:hint="cs"/>
-          <w:rtl/>
-          <w:lang w:val="en-US"/>
-        </w:rPr>
-        <w:t xml:space="preserve"> ו</w:t>
+        <w:t>כעת עבור השגיאה נחסר בין התוצאה של הפונקציה המדויקת לתוצאות עבור אוילר ו</w:t>
       </w:r>
       <w:r>
         <w:rPr>
@@ -9074,25 +8906,7 @@
           <w:rtl/>
           <w:lang w:val="en-US"/>
         </w:rPr>
-        <w:t xml:space="preserve"> מהתוצאות של </w:t>
-      </w:r>
-      <w:proofErr w:type="spellStart"/>
-      <w:r>
-        <w:rPr>
-          <w:rFonts w:eastAsiaTheme="minorEastAsia" w:hint="cs"/>
-          <w:rtl/>
-          <w:lang w:val="en-US"/>
-        </w:rPr>
-        <w:t>אוילר</w:t>
-      </w:r>
-      <w:proofErr w:type="spellEnd"/>
-      <w:r>
-        <w:rPr>
-          <w:rFonts w:eastAsiaTheme="minorEastAsia" w:hint="cs"/>
-          <w:rtl/>
-          <w:lang w:val="en-US"/>
-        </w:rPr>
-        <w:t>:</w:t>
+        <w:t xml:space="preserve"> מהתוצאות של אוילר:</w:t>
       </w:r>
     </w:p>
     <w:p>
@@ -9185,25 +8999,7 @@
           <w:rtl/>
           <w:lang w:val="en-US"/>
         </w:rPr>
-        <w:t xml:space="preserve">ניתן לראות את כמות </w:t>
-      </w:r>
-      <w:proofErr w:type="spellStart"/>
-      <w:r>
-        <w:rPr>
-          <w:rFonts w:eastAsiaTheme="minorEastAsia" w:hint="cs"/>
-          <w:rtl/>
-          <w:lang w:val="en-US"/>
-        </w:rPr>
-        <w:t>האיווליואציות</w:t>
-      </w:r>
-      <w:proofErr w:type="spellEnd"/>
-      <w:r>
-        <w:rPr>
-          <w:rFonts w:eastAsiaTheme="minorEastAsia" w:hint="cs"/>
-          <w:rtl/>
-          <w:lang w:val="en-US"/>
-        </w:rPr>
-        <w:t xml:space="preserve"> בתמונות לעיל</w:t>
+        <w:t>ניתן לראות את כמות האיווליואציות בתמונות לעיל</w:t>
       </w:r>
     </w:p>
     <w:p>
@@ -9309,25 +9105,7 @@
           <w:rtl/>
           <w:lang w:val="en-US"/>
         </w:rPr>
-        <w:t xml:space="preserve">השוואת שגיאות עבור אותן כמות </w:t>
-      </w:r>
-      <w:proofErr w:type="spellStart"/>
-      <w:r>
-        <w:rPr>
-          <w:rFonts w:eastAsiaTheme="minorEastAsia" w:hint="cs"/>
-          <w:rtl/>
-          <w:lang w:val="en-US"/>
-        </w:rPr>
-        <w:t>איווליואציות</w:t>
-      </w:r>
-      <w:proofErr w:type="spellEnd"/>
-      <w:r>
-        <w:rPr>
-          <w:rFonts w:eastAsiaTheme="minorEastAsia" w:hint="cs"/>
-          <w:rtl/>
-          <w:lang w:val="en-US"/>
-        </w:rPr>
-        <w:t>:</w:t>
+        <w:t>השוואת שגיאות עבור אותן כמות איווליואציות:</w:t>
       </w:r>
     </w:p>
     <w:p>
@@ -9522,25 +9300,7 @@
           <w:lang w:val="en-US"/>
         </w:rPr>
         <w:lastRenderedPageBreak/>
-        <w:t xml:space="preserve">קוד </w:t>
-      </w:r>
-      <w:proofErr w:type="spellStart"/>
-      <w:r>
-        <w:rPr>
-          <w:rFonts w:eastAsiaTheme="minorEastAsia" w:hint="cs"/>
-          <w:rtl/>
-          <w:lang w:val="en-US"/>
-        </w:rPr>
-        <w:t>הפייתון</w:t>
-      </w:r>
-      <w:proofErr w:type="spellEnd"/>
-      <w:r>
-        <w:rPr>
-          <w:rFonts w:eastAsiaTheme="minorEastAsia" w:hint="cs"/>
-          <w:rtl/>
-          <w:lang w:val="en-US"/>
-        </w:rPr>
-        <w:t>:</w:t>
+        <w:t>קוד הפייתון:</w:t>
       </w:r>
     </w:p>
     <w:p>
@@ -9885,7 +9645,35 @@
           <w:szCs w:val="27"/>
         </w:rPr>
         <w:br/>
-        <w:t xml:space="preserve">        acc += math.log(</w:t>
+        <w:t xml:space="preserve">        i_div_m = i_div_m ** </w:t>
+      </w:r>
+      <w:r>
+        <w:rPr>
+          <w:rFonts w:ascii="Courier New" w:eastAsia="Times New Roman" w:hAnsi="Courier New" w:cs="Courier New"/>
+          <w:color w:val="6897BB"/>
+          <w:sz w:val="27"/>
+          <w:szCs w:val="27"/>
+        </w:rPr>
+        <w:t>2</w:t>
+      </w:r>
+      <w:r>
+        <w:rPr>
+          <w:rFonts w:ascii="Courier New" w:eastAsia="Times New Roman" w:hAnsi="Courier New" w:cs="Courier New"/>
+          <w:color w:val="6897BB"/>
+          <w:sz w:val="27"/>
+          <w:szCs w:val="27"/>
+        </w:rPr>
+        <w:br/>
+        <w:t xml:space="preserve">        </w:t>
+      </w:r>
+      <w:r>
+        <w:rPr>
+          <w:rFonts w:ascii="Courier New" w:eastAsia="Times New Roman" w:hAnsi="Courier New" w:cs="Courier New"/>
+          <w:color w:val="A9B7C6"/>
+          <w:sz w:val="27"/>
+          <w:szCs w:val="27"/>
+        </w:rPr>
+        <w:t>acc += math.log(</w:t>
       </w:r>
       <w:r>
         <w:rPr>
@@ -10749,18 +10537,8 @@
           <w:sz w:val="27"/>
           <w:szCs w:val="27"/>
         </w:rPr>
+        <w:lastRenderedPageBreak/>
         <w:br/>
-      </w:r>
-      <w:r>
-        <w:rPr>
-          <w:rFonts w:ascii="Courier New" w:eastAsia="Times New Roman" w:hAnsi="Courier New" w:cs="Courier New"/>
-          <w:i/>
-          <w:iCs/>
-          <w:color w:val="629755"/>
-          <w:sz w:val="27"/>
-          <w:szCs w:val="27"/>
-        </w:rPr>
-        <w:lastRenderedPageBreak/>
         <w:t xml:space="preserve">    </w:t>
       </w:r>
       <w:r>
@@ -11894,16 +11672,8 @@
           <w:sz w:val="27"/>
           <w:szCs w:val="27"/>
         </w:rPr>
+        <w:lastRenderedPageBreak/>
         <w:br/>
-      </w:r>
-      <w:r>
-        <w:rPr>
-          <w:rFonts w:ascii="Courier New" w:eastAsia="Times New Roman" w:hAnsi="Courier New" w:cs="Courier New"/>
-          <w:color w:val="A9B7C6"/>
-          <w:sz w:val="27"/>
-          <w:szCs w:val="27"/>
-        </w:rPr>
-        <w:lastRenderedPageBreak/>
         <w:t xml:space="preserve">    </w:t>
       </w:r>
       <w:r>
@@ -13599,16 +13369,8 @@
           <w:sz w:val="27"/>
           <w:szCs w:val="27"/>
         </w:rPr>
+        <w:lastRenderedPageBreak/>
         <w:br/>
-      </w:r>
-      <w:r>
-        <w:rPr>
-          <w:rFonts w:ascii="Courier New" w:eastAsia="Times New Roman" w:hAnsi="Courier New" w:cs="Courier New"/>
-          <w:color w:val="A9B7C6"/>
-          <w:sz w:val="27"/>
-          <w:szCs w:val="27"/>
-        </w:rPr>
-        <w:lastRenderedPageBreak/>
         <w:t xml:space="preserve">    </w:t>
       </w:r>
       <w:r>

</xml_diff>